<commit_message>
design description fixed typos
</commit_message>
<xml_diff>
--- a/timer_module/design.docx
+++ b/timer_module/design.docx
@@ -288,19 +288,7 @@
         <w:rPr>
           <w:lang w:val="en-US"/>
         </w:rPr>
-        <w:t xml:space="preserve">To add new timer user must specify </w:t>
-      </w:r>
-      <w:r>
-        <w:rPr>
-          <w:lang w:val="en-US"/>
-        </w:rPr>
-        <w:t>timeout</w:t>
-      </w:r>
-      <w:r>
-        <w:rPr>
-          <w:lang w:val="en-US"/>
-        </w:rPr>
-        <w:t>, timer mode, timeout resolution, pointer to callback function and pointer to data that should be passed to callback function.</w:t>
+        <w:t>To add new timer user must specify timeout, timer mode, timeout resolution, pointer to callback function and pointer to data that should be passed to callback function.</w:t>
       </w:r>
       <w:r>
         <w:rPr>
@@ -314,19 +302,7 @@
           <w:lang w:val="en-US"/>
         </w:rPr>
         <w:br/>
-        <w:t xml:space="preserve">Timeout resolution is specified as seconds or milliseconds. </w:t>
-      </w:r>
-      <w:r>
-        <w:rPr>
-          <w:lang w:val="en-US"/>
-        </w:rPr>
-        <w:br/>
-      </w:r>
-      <w:r>
-        <w:rPr>
-          <w:lang w:val="en-US"/>
-        </w:rPr>
-        <w:t>Timeout must be greater than zero for specified timer mode.</w:t>
+        <w:t>Timeout resolution is specified as seconds or milliseconds. Timeout must be greater than zero for specified timer mode.</w:t>
       </w:r>
       <w:r>
         <w:rPr>
@@ -396,13 +372,31 @@
         </w:rPr>
         <w:t>set on system power cycle and</w:t>
       </w:r>
+      <w:r>
+        <w:rPr>
+          <w:lang w:val="en-US"/>
+        </w:rPr>
+        <w:t xml:space="preserve"> w</w:t>
+      </w:r>
+      <w:r>
+        <w:rPr>
+          <w:lang w:val="en-US"/>
+        </w:rPr>
+        <w:t>ith</w:t>
+      </w:r>
+      <w:r>
+        <w:rPr>
+          <w:lang w:val="en-US"/>
+        </w:rPr>
+        <w:t xml:space="preserve"> HW Timer start/stop</w:t>
+      </w:r>
       <w:bookmarkStart w:id="0" w:name="_GoBack"/>
       <w:bookmarkEnd w:id="0"/>
       <w:r>
         <w:rPr>
           <w:lang w:val="en-US"/>
         </w:rPr>
-        <w:t xml:space="preserve"> when HW Timer started/stopped.</w:t>
+        <w:t>.</w:t>
       </w:r>
     </w:p>
     <w:sectPr>

</xml_diff>

<commit_message>
added more design related information
</commit_message>
<xml_diff>
--- a/timer_module/design.docx
+++ b/timer_module/design.docx
@@ -297,11 +297,24 @@
         <w:br/>
         <w:t xml:space="preserve">Timer mode could be one-shot, cyclic or both. </w:t>
       </w:r>
-      <w:r>
-        <w:rPr>
-          <w:lang w:val="en-US"/>
-        </w:rPr>
-        <w:br/>
+      <w:bookmarkStart w:id="0" w:name="_GoBack"/>
+      <w:r>
+        <w:rPr>
+          <w:lang w:val="en-US"/>
+        </w:rPr>
+        <w:t>Timer of mode ‘single’ is freed on its timeout, so Timer module will add new timer on its place when requested. Timer of mode ‘single-cyclic’ is set to mode ‘cyclic’ after one-shot timed out</w:t>
+      </w:r>
+      <w:bookmarkEnd w:id="0"/>
+      <w:r>
+        <w:rPr>
+          <w:lang w:val="en-US"/>
+        </w:rPr>
+        <w:t xml:space="preserve">. </w:t>
+      </w:r>
+      <w:r>
+        <w:rPr>
+          <w:lang w:val="en-US"/>
+        </w:rPr>
         <w:t>Timeout resolution is specified as seconds or milliseconds. Timeout must be greater than zero for specified timer mode.</w:t>
       </w:r>
       <w:r>
@@ -388,15 +401,7 @@
         <w:rPr>
           <w:lang w:val="en-US"/>
         </w:rPr>
-        <w:t xml:space="preserve"> HW Timer start/stop</w:t>
-      </w:r>
-      <w:bookmarkStart w:id="0" w:name="_GoBack"/>
-      <w:bookmarkEnd w:id="0"/>
-      <w:r>
-        <w:rPr>
-          <w:lang w:val="en-US"/>
-        </w:rPr>
-        <w:t>.</w:t>
+        <w:t xml:space="preserve"> HW Timer start/stop.</w:t>
       </w:r>
     </w:p>
     <w:sectPr>

</xml_diff>